<commit_message>
Adding minutes to invoices
</commit_message>
<xml_diff>
--- a/resources/Template.docx
+++ b/resources/Template.docx
@@ -1334,6 +1334,7 @@
       <w:tblPr>
         <w:tblStyle w:val="TableGrid"/>
         <w:tblW w:w="0" w:type="auto"/>
+        <w:tblLayout w:type="fixed"/>
         <w:tblCellMar>
           <w:top w:w="113" w:type="dxa"/>
           <w:bottom w:w="113" w:type="dxa"/>
@@ -1341,10 +1342,11 @@
         <w:tblLook w:val="04A0" w:firstRow="1" w:lastRow="0" w:firstColumn="1" w:lastColumn="0" w:noHBand="0" w:noVBand="1"/>
       </w:tblPr>
       <w:tblGrid>
-        <w:gridCol w:w="2254"/>
-        <w:gridCol w:w="2254"/>
-        <w:gridCol w:w="2254"/>
-        <w:gridCol w:w="2254"/>
+        <w:gridCol w:w="1418"/>
+        <w:gridCol w:w="2382"/>
+        <w:gridCol w:w="1796"/>
+        <w:gridCol w:w="1508"/>
+        <w:gridCol w:w="1922"/>
       </w:tblGrid>
       <w:tr>
         <w:trPr>
@@ -1352,7 +1354,7 @@
         </w:trPr>
         <w:tc>
           <w:tcPr>
-            <w:tcW w:w="2254" w:type="dxa"/>
+            <w:tcW w:w="1418" w:type="dxa"/>
             <w:tcBorders>
               <w:top w:val="nil"/>
               <w:left w:val="nil"/>
@@ -1386,7 +1388,7 @@
         </w:tc>
         <w:tc>
           <w:tcPr>
-            <w:tcW w:w="2254" w:type="dxa"/>
+            <w:tcW w:w="2382" w:type="dxa"/>
             <w:tcBorders>
               <w:top w:val="nil"/>
               <w:left w:val="nil"/>
@@ -1420,7 +1422,7 @@
         </w:tc>
         <w:tc>
           <w:tcPr>
-            <w:tcW w:w="2254" w:type="dxa"/>
+            <w:tcW w:w="1796" w:type="dxa"/>
             <w:tcBorders>
               <w:top w:val="nil"/>
               <w:left w:val="nil"/>
@@ -1454,7 +1456,41 @@
         </w:tc>
         <w:tc>
           <w:tcPr>
-            <w:tcW w:w="2254" w:type="dxa"/>
+            <w:tcW w:w="1508" w:type="dxa"/>
+            <w:tcBorders>
+              <w:top w:val="nil"/>
+              <w:left w:val="nil"/>
+              <w:bottom w:val="nil"/>
+              <w:right w:val="nil"/>
+            </w:tcBorders>
+            <w:shd w:val="clear" w:color="auto" w:fill="E8E8E8" w:themeFill="background2"/>
+          </w:tcPr>
+          <w:p>
+            <w:pPr>
+              <w:tabs>
+                <w:tab w:val="right" w:pos="9026"/>
+              </w:tabs>
+              <w:rPr>
+                <w:rFonts w:ascii="Garet Book" w:hAnsi="Garet Book"/>
+                <w:color w:val="000000" w:themeColor="text1"/>
+                <w:sz w:val="20"/>
+                <w:szCs w:val="20"/>
+              </w:rPr>
+            </w:pPr>
+            <w:r>
+              <w:rPr>
+                <w:rFonts w:ascii="Garet Book" w:hAnsi="Garet Book"/>
+                <w:color w:val="000000" w:themeColor="text1"/>
+                <w:sz w:val="20"/>
+                <w:szCs w:val="20"/>
+              </w:rPr>
+              <w:t>Minutes</w:t>
+            </w:r>
+          </w:p>
+        </w:tc>
+        <w:tc>
+          <w:tcPr>
+            <w:tcW w:w="1922" w:type="dxa"/>
             <w:tcBorders>
               <w:top w:val="nil"/>
               <w:left w:val="nil"/>
@@ -1493,7 +1529,7 @@
         </w:trPr>
         <w:tc>
           <w:tcPr>
-            <w:tcW w:w="2254" w:type="dxa"/>
+            <w:tcW w:w="1418" w:type="dxa"/>
             <w:tcBorders>
               <w:top w:val="nil"/>
               <w:left w:val="nil"/>
@@ -1526,7 +1562,7 @@
         </w:tc>
         <w:tc>
           <w:tcPr>
-            <w:tcW w:w="2254" w:type="dxa"/>
+            <w:tcW w:w="2382" w:type="dxa"/>
             <w:tcBorders>
               <w:top w:val="nil"/>
               <w:left w:val="nil"/>
@@ -1559,7 +1595,7 @@
         </w:tc>
         <w:tc>
           <w:tcPr>
-            <w:tcW w:w="2254" w:type="dxa"/>
+            <w:tcW w:w="1796" w:type="dxa"/>
             <w:tcBorders>
               <w:top w:val="nil"/>
               <w:left w:val="nil"/>
@@ -1592,7 +1628,7 @@
         </w:tc>
         <w:tc>
           <w:tcPr>
-            <w:tcW w:w="2254" w:type="dxa"/>
+            <w:tcW w:w="1508" w:type="dxa"/>
             <w:tcBorders>
               <w:top w:val="nil"/>
               <w:left w:val="nil"/>
@@ -1619,6 +1655,48 @@
                 <w:sz w:val="20"/>
                 <w:szCs w:val="20"/>
               </w:rPr>
+              <w:t>{minutes}</w:t>
+            </w:r>
+          </w:p>
+        </w:tc>
+        <w:tc>
+          <w:tcPr>
+            <w:tcW w:w="1922" w:type="dxa"/>
+            <w:tcBorders>
+              <w:top w:val="nil"/>
+              <w:left w:val="nil"/>
+              <w:bottom w:val="single" w:sz="8" w:space="0" w:color="E8E8E8" w:themeColor="background2"/>
+              <w:right w:val="nil"/>
+            </w:tcBorders>
+          </w:tcPr>
+          <w:p>
+            <w:pPr>
+              <w:tabs>
+                <w:tab w:val="right" w:pos="9026"/>
+              </w:tabs>
+              <w:rPr>
+                <w:rFonts w:ascii="Garet Book" w:hAnsi="Garet Book"/>
+                <w:color w:val="000000" w:themeColor="text1"/>
+                <w:sz w:val="20"/>
+                <w:szCs w:val="20"/>
+              </w:rPr>
+            </w:pPr>
+            <w:r>
+              <w:rPr>
+                <w:rFonts w:ascii="Garet Book" w:hAnsi="Garet Book"/>
+                <w:color w:val="000000" w:themeColor="text1"/>
+                <w:sz w:val="20"/>
+                <w:szCs w:val="20"/>
+              </w:rPr>
+              <w:t>$</w:t>
+            </w:r>
+            <w:r>
+              <w:rPr>
+                <w:rFonts w:ascii="Garet Book" w:hAnsi="Garet Book"/>
+                <w:color w:val="000000" w:themeColor="text1"/>
+                <w:sz w:val="20"/>
+                <w:szCs w:val="20"/>
+              </w:rPr>
               <w:t>{unit_price}{/}</w:t>
             </w:r>
           </w:p>
@@ -1630,7 +1708,7 @@
         </w:trPr>
         <w:tc>
           <w:tcPr>
-            <w:tcW w:w="4508" w:type="dxa"/>
+            <w:tcW w:w="3800" w:type="dxa"/>
             <w:gridSpan w:val="2"/>
             <w:tcBorders>
               <w:top w:val="single" w:sz="8" w:space="0" w:color="E8E8E8" w:themeColor="background2"/>
@@ -1655,7 +1733,31 @@
         </w:tc>
         <w:tc>
           <w:tcPr>
-            <w:tcW w:w="2254" w:type="dxa"/>
+            <w:tcW w:w="1796" w:type="dxa"/>
+            <w:tcBorders>
+              <w:top w:val="single" w:sz="8" w:space="0" w:color="E8E8E8" w:themeColor="background2"/>
+              <w:left w:val="nil"/>
+              <w:bottom w:val="single" w:sz="8" w:space="0" w:color="E8E8E8" w:themeColor="background2"/>
+              <w:right w:val="nil"/>
+            </w:tcBorders>
+          </w:tcPr>
+          <w:p>
+            <w:pPr>
+              <w:tabs>
+                <w:tab w:val="right" w:pos="9026"/>
+              </w:tabs>
+              <w:rPr>
+                <w:rFonts w:ascii="Garet Heavy" w:hAnsi="Garet Heavy"/>
+                <w:color w:val="000000" w:themeColor="text1"/>
+                <w:sz w:val="20"/>
+                <w:szCs w:val="20"/>
+              </w:rPr>
+            </w:pPr>
+          </w:p>
+        </w:tc>
+        <w:tc>
+          <w:tcPr>
+            <w:tcW w:w="1508" w:type="dxa"/>
             <w:tcBorders>
               <w:top w:val="single" w:sz="8" w:space="0" w:color="E8E8E8" w:themeColor="background2"/>
               <w:left w:val="nil"/>
@@ -1688,7 +1790,7 @@
         </w:tc>
         <w:tc>
           <w:tcPr>
-            <w:tcW w:w="2254" w:type="dxa"/>
+            <w:tcW w:w="1922" w:type="dxa"/>
             <w:tcBorders>
               <w:top w:val="single" w:sz="8" w:space="0" w:color="E8E8E8" w:themeColor="background2"/>
               <w:left w:val="nil"/>

</xml_diff>

<commit_message>
Fixed bugs and implemented hourly_rate feature into template
</commit_message>
<xml_diff>
--- a/resources/Template.docx
+++ b/resources/Template.docx
@@ -148,7 +148,25 @@
                                       <w:sz w:val="20"/>
                                       <w:szCs w:val="20"/>
                                     </w:rPr>
-                                    <w:t>{parent_name}</w:t>
+                                    <w:t>{</w:t>
+                                  </w:r>
+                                  <w:proofErr w:type="spellStart"/>
+                                  <w:r>
+                                    <w:rPr>
+                                      <w:rFonts w:ascii="Garet Book" w:hAnsi="Garet Book"/>
+                                      <w:sz w:val="20"/>
+                                      <w:szCs w:val="20"/>
+                                    </w:rPr>
+                                    <w:t>parent_name</w:t>
+                                  </w:r>
+                                  <w:proofErr w:type="spellEnd"/>
+                                  <w:r>
+                                    <w:rPr>
+                                      <w:rFonts w:ascii="Garet Book" w:hAnsi="Garet Book"/>
+                                      <w:sz w:val="20"/>
+                                      <w:szCs w:val="20"/>
+                                    </w:rPr>
+                                    <w:t>}</w:t>
                                   </w:r>
                                 </w:p>
                                 <w:p>
@@ -167,6 +185,7 @@
                                     </w:rPr>
                                     <w:t>{</w:t>
                                   </w:r>
+                                  <w:proofErr w:type="spellStart"/>
                                   <w:r>
                                     <w:rPr>
                                       <w:rFonts w:ascii="Garet Book" w:hAnsi="Garet Book"/>
@@ -181,7 +200,16 @@
                                       <w:sz w:val="20"/>
                                       <w:szCs w:val="20"/>
                                     </w:rPr>
-                                    <w:t>_address}</w:t>
+                                    <w:t>_address</w:t>
+                                  </w:r>
+                                  <w:proofErr w:type="spellEnd"/>
+                                  <w:r>
+                                    <w:rPr>
+                                      <w:rFonts w:ascii="Garet Book" w:hAnsi="Garet Book"/>
+                                      <w:sz w:val="20"/>
+                                      <w:szCs w:val="20"/>
+                                    </w:rPr>
+                                    <w:t>}</w:t>
                                   </w:r>
                                 </w:p>
                                 <w:p>
@@ -252,7 +280,25 @@
                                       <w:sz w:val="20"/>
                                       <w:szCs w:val="20"/>
                                     </w:rPr>
-                                    <w:t>{client_name}</w:t>
+                                    <w:t>{</w:t>
+                                  </w:r>
+                                  <w:proofErr w:type="spellStart"/>
+                                  <w:r>
+                                    <w:rPr>
+                                      <w:rFonts w:ascii="Garet Book" w:hAnsi="Garet Book"/>
+                                      <w:sz w:val="20"/>
+                                      <w:szCs w:val="20"/>
+                                    </w:rPr>
+                                    <w:t>client_name</w:t>
+                                  </w:r>
+                                  <w:proofErr w:type="spellEnd"/>
+                                  <w:r>
+                                    <w:rPr>
+                                      <w:rFonts w:ascii="Garet Book" w:hAnsi="Garet Book"/>
+                                      <w:sz w:val="20"/>
+                                      <w:szCs w:val="20"/>
+                                    </w:rPr>
+                                    <w:t>}</w:t>
                                   </w:r>
                                 </w:p>
                                 <w:p>
@@ -277,7 +323,25 @@
                                       <w:sz w:val="20"/>
                                       <w:szCs w:val="20"/>
                                     </w:rPr>
-                                    <w:t>{client_dob}</w:t>
+                                    <w:t>{</w:t>
+                                  </w:r>
+                                  <w:proofErr w:type="spellStart"/>
+                                  <w:r>
+                                    <w:rPr>
+                                      <w:rFonts w:ascii="Garet Book" w:hAnsi="Garet Book"/>
+                                      <w:sz w:val="20"/>
+                                      <w:szCs w:val="20"/>
+                                    </w:rPr>
+                                    <w:t>client_dob</w:t>
+                                  </w:r>
+                                  <w:proofErr w:type="spellEnd"/>
+                                  <w:r>
+                                    <w:rPr>
+                                      <w:rFonts w:ascii="Garet Book" w:hAnsi="Garet Book"/>
+                                      <w:sz w:val="20"/>
+                                      <w:szCs w:val="20"/>
+                                    </w:rPr>
+                                    <w:t>}</w:t>
                                   </w:r>
                                 </w:p>
                                 <w:p>
@@ -302,7 +366,25 @@
                                       <w:sz w:val="20"/>
                                       <w:szCs w:val="20"/>
                                     </w:rPr>
-                                    <w:t>{client_p_number}</w:t>
+                                    <w:t>{</w:t>
+                                  </w:r>
+                                  <w:proofErr w:type="spellStart"/>
+                                  <w:r>
+                                    <w:rPr>
+                                      <w:rFonts w:ascii="Garet Book" w:hAnsi="Garet Book"/>
+                                      <w:sz w:val="20"/>
+                                      <w:szCs w:val="20"/>
+                                    </w:rPr>
+                                    <w:t>client_p_number</w:t>
+                                  </w:r>
+                                  <w:proofErr w:type="spellEnd"/>
+                                  <w:r>
+                                    <w:rPr>
+                                      <w:rFonts w:ascii="Garet Book" w:hAnsi="Garet Book"/>
+                                      <w:sz w:val="20"/>
+                                      <w:szCs w:val="20"/>
+                                    </w:rPr>
+                                    <w:t>}</w:t>
                                   </w:r>
                                 </w:p>
                                 <w:p>
@@ -364,7 +446,25 @@
                                       <w:sz w:val="20"/>
                                       <w:szCs w:val="20"/>
                                     </w:rPr>
-                                    <w:t>Manager: {plan_manager_name}</w:t>
+                                    <w:t>Manager: {</w:t>
+                                  </w:r>
+                                  <w:proofErr w:type="spellStart"/>
+                                  <w:r>
+                                    <w:rPr>
+                                      <w:rFonts w:ascii="Garet Book" w:hAnsi="Garet Book"/>
+                                      <w:sz w:val="20"/>
+                                      <w:szCs w:val="20"/>
+                                    </w:rPr>
+                                    <w:t>plan_manager_name</w:t>
+                                  </w:r>
+                                  <w:proofErr w:type="spellEnd"/>
+                                  <w:r>
+                                    <w:rPr>
+                                      <w:rFonts w:ascii="Garet Book" w:hAnsi="Garet Book"/>
+                                      <w:sz w:val="20"/>
+                                      <w:szCs w:val="20"/>
+                                    </w:rPr>
+                                    <w:t>}</w:t>
                                   </w:r>
                                 </w:p>
                                 <w:p>
@@ -381,7 +481,25 @@
                                       <w:sz w:val="20"/>
                                       <w:szCs w:val="20"/>
                                     </w:rPr>
-                                    <w:t>Email: {plan_manager_email}</w:t>
+                                    <w:t>Email: {</w:t>
+                                  </w:r>
+                                  <w:proofErr w:type="spellStart"/>
+                                  <w:r>
+                                    <w:rPr>
+                                      <w:rFonts w:ascii="Garet Book" w:hAnsi="Garet Book"/>
+                                      <w:sz w:val="20"/>
+                                      <w:szCs w:val="20"/>
+                                    </w:rPr>
+                                    <w:t>plan_manager_email</w:t>
+                                  </w:r>
+                                  <w:proofErr w:type="spellEnd"/>
+                                  <w:r>
+                                    <w:rPr>
+                                      <w:rFonts w:ascii="Garet Book" w:hAnsi="Garet Book"/>
+                                      <w:sz w:val="20"/>
+                                      <w:szCs w:val="20"/>
+                                    </w:rPr>
+                                    <w:t>}</w:t>
                                   </w:r>
                                 </w:p>
                                 <w:p>
@@ -613,6 +731,7 @@
                                     </w:rPr>
                                     <w:t>{</w:t>
                                   </w:r>
+                                  <w:proofErr w:type="spellStart"/>
                                   <w:r>
                                     <w:rPr>
                                       <w:rFonts w:ascii="Garet Book" w:hAnsi="Garet Book"/>
@@ -629,7 +748,17 @@
                                       <w:sz w:val="20"/>
                                       <w:szCs w:val="20"/>
                                     </w:rPr>
-                                    <w:t>date}</w:t>
+                                    <w:t>date</w:t>
+                                  </w:r>
+                                  <w:proofErr w:type="spellEnd"/>
+                                  <w:r>
+                                    <w:rPr>
+                                      <w:rFonts w:ascii="Garet Book" w:hAnsi="Garet Book"/>
+                                      <w:color w:val="000000" w:themeColor="text1"/>
+                                      <w:sz w:val="20"/>
+                                      <w:szCs w:val="20"/>
+                                    </w:rPr>
+                                    <w:t>}</w:t>
                                   </w:r>
                                   <w:r>
                                     <w:rPr>
@@ -750,7 +879,25 @@
                                 <w:sz w:val="20"/>
                                 <w:szCs w:val="20"/>
                               </w:rPr>
-                              <w:t>{parent_name}</w:t>
+                              <w:t>{</w:t>
+                            </w:r>
+                            <w:proofErr w:type="spellStart"/>
+                            <w:r>
+                              <w:rPr>
+                                <w:rFonts w:ascii="Garet Book" w:hAnsi="Garet Book"/>
+                                <w:sz w:val="20"/>
+                                <w:szCs w:val="20"/>
+                              </w:rPr>
+                              <w:t>parent_name</w:t>
+                            </w:r>
+                            <w:proofErr w:type="spellEnd"/>
+                            <w:r>
+                              <w:rPr>
+                                <w:rFonts w:ascii="Garet Book" w:hAnsi="Garet Book"/>
+                                <w:sz w:val="20"/>
+                                <w:szCs w:val="20"/>
+                              </w:rPr>
+                              <w:t>}</w:t>
                             </w:r>
                           </w:p>
                           <w:p>
@@ -769,6 +916,7 @@
                               </w:rPr>
                               <w:t>{</w:t>
                             </w:r>
+                            <w:proofErr w:type="spellStart"/>
                             <w:r>
                               <w:rPr>
                                 <w:rFonts w:ascii="Garet Book" w:hAnsi="Garet Book"/>
@@ -783,7 +931,16 @@
                                 <w:sz w:val="20"/>
                                 <w:szCs w:val="20"/>
                               </w:rPr>
-                              <w:t>_address}</w:t>
+                              <w:t>_address</w:t>
+                            </w:r>
+                            <w:proofErr w:type="spellEnd"/>
+                            <w:r>
+                              <w:rPr>
+                                <w:rFonts w:ascii="Garet Book" w:hAnsi="Garet Book"/>
+                                <w:sz w:val="20"/>
+                                <w:szCs w:val="20"/>
+                              </w:rPr>
+                              <w:t>}</w:t>
                             </w:r>
                           </w:p>
                           <w:p>
@@ -854,7 +1011,25 @@
                                 <w:sz w:val="20"/>
                                 <w:szCs w:val="20"/>
                               </w:rPr>
-                              <w:t>{client_name}</w:t>
+                              <w:t>{</w:t>
+                            </w:r>
+                            <w:proofErr w:type="spellStart"/>
+                            <w:r>
+                              <w:rPr>
+                                <w:rFonts w:ascii="Garet Book" w:hAnsi="Garet Book"/>
+                                <w:sz w:val="20"/>
+                                <w:szCs w:val="20"/>
+                              </w:rPr>
+                              <w:t>client_name</w:t>
+                            </w:r>
+                            <w:proofErr w:type="spellEnd"/>
+                            <w:r>
+                              <w:rPr>
+                                <w:rFonts w:ascii="Garet Book" w:hAnsi="Garet Book"/>
+                                <w:sz w:val="20"/>
+                                <w:szCs w:val="20"/>
+                              </w:rPr>
+                              <w:t>}</w:t>
                             </w:r>
                           </w:p>
                           <w:p>
@@ -879,7 +1054,25 @@
                                 <w:sz w:val="20"/>
                                 <w:szCs w:val="20"/>
                               </w:rPr>
-                              <w:t>{client_dob}</w:t>
+                              <w:t>{</w:t>
+                            </w:r>
+                            <w:proofErr w:type="spellStart"/>
+                            <w:r>
+                              <w:rPr>
+                                <w:rFonts w:ascii="Garet Book" w:hAnsi="Garet Book"/>
+                                <w:sz w:val="20"/>
+                                <w:szCs w:val="20"/>
+                              </w:rPr>
+                              <w:t>client_dob</w:t>
+                            </w:r>
+                            <w:proofErr w:type="spellEnd"/>
+                            <w:r>
+                              <w:rPr>
+                                <w:rFonts w:ascii="Garet Book" w:hAnsi="Garet Book"/>
+                                <w:sz w:val="20"/>
+                                <w:szCs w:val="20"/>
+                              </w:rPr>
+                              <w:t>}</w:t>
                             </w:r>
                           </w:p>
                           <w:p>
@@ -904,7 +1097,25 @@
                                 <w:sz w:val="20"/>
                                 <w:szCs w:val="20"/>
                               </w:rPr>
-                              <w:t>{client_p_number}</w:t>
+                              <w:t>{</w:t>
+                            </w:r>
+                            <w:proofErr w:type="spellStart"/>
+                            <w:r>
+                              <w:rPr>
+                                <w:rFonts w:ascii="Garet Book" w:hAnsi="Garet Book"/>
+                                <w:sz w:val="20"/>
+                                <w:szCs w:val="20"/>
+                              </w:rPr>
+                              <w:t>client_p_number</w:t>
+                            </w:r>
+                            <w:proofErr w:type="spellEnd"/>
+                            <w:r>
+                              <w:rPr>
+                                <w:rFonts w:ascii="Garet Book" w:hAnsi="Garet Book"/>
+                                <w:sz w:val="20"/>
+                                <w:szCs w:val="20"/>
+                              </w:rPr>
+                              <w:t>}</w:t>
                             </w:r>
                           </w:p>
                           <w:p>
@@ -966,7 +1177,25 @@
                                 <w:sz w:val="20"/>
                                 <w:szCs w:val="20"/>
                               </w:rPr>
-                              <w:t>Manager: {plan_manager_name}</w:t>
+                              <w:t>Manager: {</w:t>
+                            </w:r>
+                            <w:proofErr w:type="spellStart"/>
+                            <w:r>
+                              <w:rPr>
+                                <w:rFonts w:ascii="Garet Book" w:hAnsi="Garet Book"/>
+                                <w:sz w:val="20"/>
+                                <w:szCs w:val="20"/>
+                              </w:rPr>
+                              <w:t>plan_manager_name</w:t>
+                            </w:r>
+                            <w:proofErr w:type="spellEnd"/>
+                            <w:r>
+                              <w:rPr>
+                                <w:rFonts w:ascii="Garet Book" w:hAnsi="Garet Book"/>
+                                <w:sz w:val="20"/>
+                                <w:szCs w:val="20"/>
+                              </w:rPr>
+                              <w:t>}</w:t>
                             </w:r>
                           </w:p>
                           <w:p>
@@ -983,7 +1212,25 @@
                                 <w:sz w:val="20"/>
                                 <w:szCs w:val="20"/>
                               </w:rPr>
-                              <w:t>Email: {plan_manager_email}</w:t>
+                              <w:t>Email: {</w:t>
+                            </w:r>
+                            <w:proofErr w:type="spellStart"/>
+                            <w:r>
+                              <w:rPr>
+                                <w:rFonts w:ascii="Garet Book" w:hAnsi="Garet Book"/>
+                                <w:sz w:val="20"/>
+                                <w:szCs w:val="20"/>
+                              </w:rPr>
+                              <w:t>plan_manager_email</w:t>
+                            </w:r>
+                            <w:proofErr w:type="spellEnd"/>
+                            <w:r>
+                              <w:rPr>
+                                <w:rFonts w:ascii="Garet Book" w:hAnsi="Garet Book"/>
+                                <w:sz w:val="20"/>
+                                <w:szCs w:val="20"/>
+                              </w:rPr>
+                              <w:t>}</w:t>
                             </w:r>
                           </w:p>
                           <w:p>
@@ -1215,6 +1462,7 @@
                               </w:rPr>
                               <w:t>{</w:t>
                             </w:r>
+                            <w:proofErr w:type="spellStart"/>
                             <w:r>
                               <w:rPr>
                                 <w:rFonts w:ascii="Garet Book" w:hAnsi="Garet Book"/>
@@ -1231,7 +1479,17 @@
                                 <w:sz w:val="20"/>
                                 <w:szCs w:val="20"/>
                               </w:rPr>
-                              <w:t>date}</w:t>
+                              <w:t>date</w:t>
+                            </w:r>
+                            <w:proofErr w:type="spellEnd"/>
+                            <w:r>
+                              <w:rPr>
+                                <w:rFonts w:ascii="Garet Book" w:hAnsi="Garet Book"/>
+                                <w:color w:val="000000" w:themeColor="text1"/>
+                                <w:sz w:val="20"/>
+                                <w:szCs w:val="20"/>
+                              </w:rPr>
+                              <w:t>}</w:t>
                             </w:r>
                             <w:r>
                               <w:rPr>
@@ -1333,7 +1591,7 @@
     <w:tbl>
       <w:tblPr>
         <w:tblStyle w:val="TableGrid"/>
-        <w:tblW w:w="0" w:type="auto"/>
+        <w:tblW w:w="8961" w:type="dxa"/>
         <w:tblLayout w:type="fixed"/>
         <w:tblCellMar>
           <w:top w:w="113" w:type="dxa"/>
@@ -1342,19 +1600,20 @@
         <w:tblLook w:val="04A0" w:firstRow="1" w:lastRow="0" w:firstColumn="1" w:lastColumn="0" w:noHBand="0" w:noVBand="1"/>
       </w:tblPr>
       <w:tblGrid>
-        <w:gridCol w:w="1418"/>
-        <w:gridCol w:w="2382"/>
-        <w:gridCol w:w="1796"/>
-        <w:gridCol w:w="1508"/>
-        <w:gridCol w:w="1922"/>
+        <w:gridCol w:w="1160"/>
+        <w:gridCol w:w="1951"/>
+        <w:gridCol w:w="1470"/>
+        <w:gridCol w:w="1234"/>
+        <w:gridCol w:w="1698"/>
+        <w:gridCol w:w="1448"/>
       </w:tblGrid>
       <w:tr>
         <w:trPr>
-          <w:trHeight w:val="289"/>
+          <w:trHeight w:val="290"/>
         </w:trPr>
         <w:tc>
           <w:tcPr>
-            <w:tcW w:w="1418" w:type="dxa"/>
+            <w:tcW w:w="1160" w:type="dxa"/>
             <w:tcBorders>
               <w:top w:val="nil"/>
               <w:left w:val="nil"/>
@@ -1388,7 +1647,7 @@
         </w:tc>
         <w:tc>
           <w:tcPr>
-            <w:tcW w:w="2382" w:type="dxa"/>
+            <w:tcW w:w="1951" w:type="dxa"/>
             <w:tcBorders>
               <w:top w:val="nil"/>
               <w:left w:val="nil"/>
@@ -1422,7 +1681,7 @@
         </w:tc>
         <w:tc>
           <w:tcPr>
-            <w:tcW w:w="1796" w:type="dxa"/>
+            <w:tcW w:w="1470" w:type="dxa"/>
             <w:tcBorders>
               <w:top w:val="nil"/>
               <w:left w:val="nil"/>
@@ -1456,7 +1715,7 @@
         </w:tc>
         <w:tc>
           <w:tcPr>
-            <w:tcW w:w="1508" w:type="dxa"/>
+            <w:tcW w:w="1234" w:type="dxa"/>
             <w:tcBorders>
               <w:top w:val="nil"/>
               <w:left w:val="nil"/>
@@ -1484,13 +1743,47 @@
                 <w:sz w:val="20"/>
                 <w:szCs w:val="20"/>
               </w:rPr>
-              <w:t>Minutes</w:t>
+              <w:t>Mins</w:t>
             </w:r>
           </w:p>
         </w:tc>
         <w:tc>
           <w:tcPr>
-            <w:tcW w:w="1922" w:type="dxa"/>
+            <w:tcW w:w="1698" w:type="dxa"/>
+            <w:tcBorders>
+              <w:top w:val="nil"/>
+              <w:left w:val="nil"/>
+              <w:bottom w:val="nil"/>
+              <w:right w:val="nil"/>
+            </w:tcBorders>
+            <w:shd w:val="clear" w:color="auto" w:fill="E8E8E8" w:themeFill="background2"/>
+          </w:tcPr>
+          <w:p>
+            <w:pPr>
+              <w:tabs>
+                <w:tab w:val="right" w:pos="9026"/>
+              </w:tabs>
+              <w:rPr>
+                <w:rFonts w:ascii="Garet Book" w:hAnsi="Garet Book"/>
+                <w:color w:val="000000" w:themeColor="text1"/>
+                <w:sz w:val="20"/>
+                <w:szCs w:val="20"/>
+              </w:rPr>
+            </w:pPr>
+            <w:r>
+              <w:rPr>
+                <w:rFonts w:ascii="Garet Book" w:hAnsi="Garet Book"/>
+                <w:color w:val="000000" w:themeColor="text1"/>
+                <w:sz w:val="20"/>
+                <w:szCs w:val="20"/>
+              </w:rPr>
+              <w:t>Unit Price</w:t>
+            </w:r>
+          </w:p>
+        </w:tc>
+        <w:tc>
+          <w:tcPr>
+            <w:tcW w:w="1448" w:type="dxa"/>
             <w:tcBorders>
               <w:top w:val="nil"/>
               <w:left w:val="nil"/>
@@ -1525,11 +1818,11 @@
       </w:tr>
       <w:tr>
         <w:trPr>
-          <w:trHeight w:val="289"/>
+          <w:trHeight w:val="290"/>
         </w:trPr>
         <w:tc>
           <w:tcPr>
-            <w:tcW w:w="1418" w:type="dxa"/>
+            <w:tcW w:w="1160" w:type="dxa"/>
             <w:tcBorders>
               <w:top w:val="nil"/>
               <w:left w:val="nil"/>
@@ -1562,7 +1855,7 @@
         </w:tc>
         <w:tc>
           <w:tcPr>
-            <w:tcW w:w="2382" w:type="dxa"/>
+            <w:tcW w:w="1951" w:type="dxa"/>
             <w:tcBorders>
               <w:top w:val="nil"/>
               <w:left w:val="nil"/>
@@ -1595,7 +1888,7 @@
         </w:tc>
         <w:tc>
           <w:tcPr>
-            <w:tcW w:w="1796" w:type="dxa"/>
+            <w:tcW w:w="1470" w:type="dxa"/>
             <w:tcBorders>
               <w:top w:val="nil"/>
               <w:left w:val="nil"/>
@@ -1622,13 +1915,33 @@
                 <w:sz w:val="20"/>
                 <w:szCs w:val="20"/>
               </w:rPr>
-              <w:t>{item_number}</w:t>
+              <w:t>{</w:t>
+            </w:r>
+            <w:proofErr w:type="spellStart"/>
+            <w:r>
+              <w:rPr>
+                <w:rFonts w:ascii="Garet Book" w:hAnsi="Garet Book"/>
+                <w:color w:val="000000" w:themeColor="text1"/>
+                <w:sz w:val="20"/>
+                <w:szCs w:val="20"/>
+              </w:rPr>
+              <w:t>item_number</w:t>
+            </w:r>
+            <w:proofErr w:type="spellEnd"/>
+            <w:r>
+              <w:rPr>
+                <w:rFonts w:ascii="Garet Book" w:hAnsi="Garet Book"/>
+                <w:color w:val="000000" w:themeColor="text1"/>
+                <w:sz w:val="20"/>
+                <w:szCs w:val="20"/>
+              </w:rPr>
+              <w:t>}</w:t>
             </w:r>
           </w:p>
         </w:tc>
         <w:tc>
           <w:tcPr>
-            <w:tcW w:w="1508" w:type="dxa"/>
+            <w:tcW w:w="1234" w:type="dxa"/>
             <w:tcBorders>
               <w:top w:val="nil"/>
               <w:left w:val="nil"/>
@@ -1661,7 +1974,60 @@
         </w:tc>
         <w:tc>
           <w:tcPr>
-            <w:tcW w:w="1922" w:type="dxa"/>
+            <w:tcW w:w="1698" w:type="dxa"/>
+            <w:tcBorders>
+              <w:top w:val="nil"/>
+              <w:left w:val="nil"/>
+              <w:bottom w:val="single" w:sz="8" w:space="0" w:color="E8E8E8" w:themeColor="background2"/>
+              <w:right w:val="nil"/>
+            </w:tcBorders>
+          </w:tcPr>
+          <w:p>
+            <w:pPr>
+              <w:tabs>
+                <w:tab w:val="right" w:pos="9026"/>
+              </w:tabs>
+              <w:rPr>
+                <w:rFonts w:ascii="Garet Book" w:hAnsi="Garet Book"/>
+                <w:color w:val="000000" w:themeColor="text1"/>
+                <w:sz w:val="20"/>
+                <w:szCs w:val="20"/>
+              </w:rPr>
+            </w:pPr>
+            <w:r>
+              <w:rPr>
+                <w:rFonts w:ascii="Garet Book" w:hAnsi="Garet Book"/>
+                <w:color w:val="000000" w:themeColor="text1"/>
+                <w:sz w:val="20"/>
+                <w:szCs w:val="20"/>
+              </w:rPr>
+              <w:t>{</w:t>
+            </w:r>
+            <w:proofErr w:type="spellStart"/>
+            <w:r>
+              <w:rPr>
+                <w:rFonts w:ascii="Garet Book" w:hAnsi="Garet Book"/>
+                <w:color w:val="000000" w:themeColor="text1"/>
+                <w:sz w:val="20"/>
+                <w:szCs w:val="20"/>
+              </w:rPr>
+              <w:t>hourly_rate</w:t>
+            </w:r>
+            <w:proofErr w:type="spellEnd"/>
+            <w:r>
+              <w:rPr>
+                <w:rFonts w:ascii="Garet Book" w:hAnsi="Garet Book"/>
+                <w:color w:val="000000" w:themeColor="text1"/>
+                <w:sz w:val="20"/>
+                <w:szCs w:val="20"/>
+              </w:rPr>
+              <w:t>}</w:t>
+            </w:r>
+          </w:p>
+        </w:tc>
+        <w:tc>
+          <w:tcPr>
+            <w:tcW w:w="1448" w:type="dxa"/>
             <w:tcBorders>
               <w:top w:val="nil"/>
               <w:left w:val="nil"/>
@@ -1697,18 +2063,38 @@
                 <w:sz w:val="20"/>
                 <w:szCs w:val="20"/>
               </w:rPr>
-              <w:t>{unit_price}{/}</w:t>
+              <w:t>{</w:t>
+            </w:r>
+            <w:proofErr w:type="spellStart"/>
+            <w:r>
+              <w:rPr>
+                <w:rFonts w:ascii="Garet Book" w:hAnsi="Garet Book"/>
+                <w:color w:val="000000" w:themeColor="text1"/>
+                <w:sz w:val="20"/>
+                <w:szCs w:val="20"/>
+              </w:rPr>
+              <w:t>unit_price</w:t>
+            </w:r>
+            <w:proofErr w:type="spellEnd"/>
+            <w:r>
+              <w:rPr>
+                <w:rFonts w:ascii="Garet Book" w:hAnsi="Garet Book"/>
+                <w:color w:val="000000" w:themeColor="text1"/>
+                <w:sz w:val="20"/>
+                <w:szCs w:val="20"/>
+              </w:rPr>
+              <w:t>}{/}</w:t>
             </w:r>
           </w:p>
         </w:tc>
       </w:tr>
       <w:tr>
         <w:trPr>
-          <w:trHeight w:val="289"/>
+          <w:trHeight w:val="290"/>
         </w:trPr>
         <w:tc>
           <w:tcPr>
-            <w:tcW w:w="3800" w:type="dxa"/>
+            <w:tcW w:w="3111" w:type="dxa"/>
             <w:gridSpan w:val="2"/>
             <w:tcBorders>
               <w:top w:val="single" w:sz="8" w:space="0" w:color="E8E8E8" w:themeColor="background2"/>
@@ -1733,7 +2119,7 @@
         </w:tc>
         <w:tc>
           <w:tcPr>
-            <w:tcW w:w="1796" w:type="dxa"/>
+            <w:tcW w:w="1470" w:type="dxa"/>
             <w:tcBorders>
               <w:top w:val="single" w:sz="8" w:space="0" w:color="E8E8E8" w:themeColor="background2"/>
               <w:left w:val="nil"/>
@@ -1757,7 +2143,7 @@
         </w:tc>
         <w:tc>
           <w:tcPr>
-            <w:tcW w:w="1508" w:type="dxa"/>
+            <w:tcW w:w="1234" w:type="dxa"/>
             <w:tcBorders>
               <w:top w:val="single" w:sz="8" w:space="0" w:color="E8E8E8" w:themeColor="background2"/>
               <w:left w:val="nil"/>
@@ -1790,7 +2176,31 @@
         </w:tc>
         <w:tc>
           <w:tcPr>
-            <w:tcW w:w="1922" w:type="dxa"/>
+            <w:tcW w:w="1698" w:type="dxa"/>
+            <w:tcBorders>
+              <w:top w:val="single" w:sz="8" w:space="0" w:color="E8E8E8" w:themeColor="background2"/>
+              <w:left w:val="nil"/>
+              <w:bottom w:val="single" w:sz="8" w:space="0" w:color="E8E8E8" w:themeColor="background2"/>
+              <w:right w:val="nil"/>
+            </w:tcBorders>
+          </w:tcPr>
+          <w:p>
+            <w:pPr>
+              <w:tabs>
+                <w:tab w:val="right" w:pos="9026"/>
+              </w:tabs>
+              <w:rPr>
+                <w:rFonts w:ascii="Garet Heavy" w:hAnsi="Garet Heavy"/>
+                <w:color w:val="000000" w:themeColor="text1"/>
+                <w:sz w:val="20"/>
+                <w:szCs w:val="20"/>
+              </w:rPr>
+            </w:pPr>
+          </w:p>
+        </w:tc>
+        <w:tc>
+          <w:tcPr>
+            <w:tcW w:w="1448" w:type="dxa"/>
             <w:tcBorders>
               <w:top w:val="single" w:sz="8" w:space="0" w:color="E8E8E8" w:themeColor="background2"/>
               <w:left w:val="nil"/>
@@ -1823,44 +2233,6 @@
         </w:tc>
       </w:tr>
     </w:tbl>
-    <w:p>
-      <w:pPr>
-        <w:tabs>
-          <w:tab w:val="right" w:pos="9026"/>
-        </w:tabs>
-        <w:rPr>
-          <w:rFonts w:ascii="Garet Book" w:hAnsi="Garet Book"/>
-          <w:color w:val="000000" w:themeColor="text1"/>
-          <w:szCs w:val="24"/>
-        </w:rPr>
-      </w:pPr>
-    </w:p>
-    <w:p>
-      <w:pPr>
-        <w:tabs>
-          <w:tab w:val="right" w:pos="9026"/>
-        </w:tabs>
-        <w:rPr>
-          <w:rFonts w:ascii="Garet Book" w:hAnsi="Garet Book"/>
-          <w:color w:val="000000" w:themeColor="text1"/>
-          <w:sz w:val="16"/>
-          <w:szCs w:val="16"/>
-        </w:rPr>
-      </w:pPr>
-    </w:p>
-    <w:p>
-      <w:pPr>
-        <w:tabs>
-          <w:tab w:val="right" w:pos="9026"/>
-        </w:tabs>
-        <w:rPr>
-          <w:rFonts w:ascii="Garet Book" w:hAnsi="Garet Book"/>
-          <w:color w:val="000000" w:themeColor="text1"/>
-          <w:sz w:val="16"/>
-          <w:szCs w:val="16"/>
-        </w:rPr>
-      </w:pPr>
-    </w:p>
     <w:p>
       <w:pPr>
         <w:tabs>

</xml_diff>